<commit_message>
Updated README, Added sequence csv example
</commit_message>
<xml_diff>
--- a/IRAP-ITUniverse/Readme.docx
+++ b/IRAP-ITUniverse/Readme.docx
@@ -435,15 +435,7 @@
           <w:sz w:val="24"/>
           <w:szCs w:val="24"/>
         </w:rPr>
-        <w:t xml:space="preserve">Menu Item </w:t>
-      </w:r>
-      <w:r>
-        <w:rPr>
-          <w:rFonts w:ascii="Arial" w:hAnsi="Arial" w:cs="Arial"/>
-          <w:sz w:val="24"/>
-          <w:szCs w:val="24"/>
-        </w:rPr>
-        <w:t xml:space="preserve"> Probabilities</w:t>
+        <w:t>Menu Item  Probabilities</w:t>
       </w:r>
       <w:r>
         <w:rPr>
@@ -461,6 +453,122 @@
           <w:szCs w:val="24"/>
         </w:rPr>
         <w:t>Menu.csv</w:t>
+      </w:r>
+    </w:p>
+    <w:p>
+      <w:pPr>
+        <w:pStyle w:val="ListParagraph"/>
+        <w:numPr>
+          <w:ilvl w:val="0"/>
+          <w:numId w:val="7"/>
+        </w:numPr>
+        <w:spacing w:line="360" w:lineRule="auto"/>
+        <w:ind w:left="714" w:hanging="357"/>
+        <w:rPr>
+          <w:rFonts w:ascii="Arial" w:hAnsi="Arial" w:cs="Arial"/>
+          <w:sz w:val="24"/>
+          <w:szCs w:val="24"/>
+        </w:rPr>
+      </w:pPr>
+      <w:r>
+        <w:rPr>
+          <w:rFonts w:ascii="Arial" w:hAnsi="Arial" w:cs="Arial"/>
+          <w:sz w:val="24"/>
+          <w:szCs w:val="24"/>
+        </w:rPr>
+        <w:t>Training Sequences</w:t>
+      </w:r>
+      <w:r>
+        <w:rPr>
+          <w:rFonts w:ascii="Arial" w:hAnsi="Arial" w:cs="Arial"/>
+          <w:sz w:val="24"/>
+          <w:szCs w:val="24"/>
+        </w:rPr>
+        <w:tab/>
+      </w:r>
+      <w:r>
+        <w:rPr>
+          <w:rFonts w:ascii="Arial" w:hAnsi="Arial" w:cs="Arial"/>
+          <w:sz w:val="24"/>
+          <w:szCs w:val="24"/>
+        </w:rPr>
+        <w:tab/>
+      </w:r>
+      <w:r>
+        <w:rPr>
+          <w:rFonts w:ascii="Courier New" w:hAnsi="Courier New" w:cs="Courier New"/>
+          <w:b/>
+          <w:sz w:val="24"/>
+          <w:szCs w:val="24"/>
+        </w:rPr>
+        <w:t>Vibraint_TrainSequence</w:t>
+      </w:r>
+      <w:r>
+        <w:rPr>
+          <w:rFonts w:ascii="Courier New" w:hAnsi="Courier New" w:cs="Courier New"/>
+          <w:b/>
+          <w:sz w:val="24"/>
+          <w:szCs w:val="24"/>
+        </w:rPr>
+        <w:t>.csv</w:t>
+      </w:r>
+    </w:p>
+    <w:p>
+      <w:pPr>
+        <w:pStyle w:val="ListParagraph"/>
+        <w:numPr>
+          <w:ilvl w:val="0"/>
+          <w:numId w:val="7"/>
+        </w:numPr>
+        <w:spacing w:line="360" w:lineRule="auto"/>
+        <w:ind w:left="714" w:hanging="357"/>
+        <w:rPr>
+          <w:rFonts w:ascii="Arial" w:hAnsi="Arial" w:cs="Arial"/>
+          <w:sz w:val="24"/>
+          <w:szCs w:val="24"/>
+        </w:rPr>
+      </w:pPr>
+      <w:r>
+        <w:rPr>
+          <w:rFonts w:ascii="Arial" w:hAnsi="Arial" w:cs="Arial"/>
+          <w:sz w:val="24"/>
+          <w:szCs w:val="24"/>
+        </w:rPr>
+        <w:t>Test Sequences</w:t>
+      </w:r>
+      <w:r>
+        <w:rPr>
+          <w:rFonts w:ascii="Arial" w:hAnsi="Arial" w:cs="Arial"/>
+          <w:sz w:val="24"/>
+          <w:szCs w:val="24"/>
+        </w:rPr>
+        <w:tab/>
+      </w:r>
+      <w:r>
+        <w:rPr>
+          <w:rFonts w:ascii="Arial" w:hAnsi="Arial" w:cs="Arial"/>
+          <w:sz w:val="24"/>
+          <w:szCs w:val="24"/>
+        </w:rPr>
+        <w:tab/>
+      </w:r>
+      <w:r>
+        <w:rPr>
+          <w:rFonts w:ascii="Courier New" w:hAnsi="Courier New" w:cs="Courier New"/>
+          <w:b/>
+          <w:sz w:val="24"/>
+          <w:szCs w:val="24"/>
+        </w:rPr>
+        <w:t>Vibraint_TestSequence</w:t>
+      </w:r>
+      <w:r>
+        <w:rPr>
+          <w:rFonts w:ascii="Courier New" w:hAnsi="Courier New" w:cs="Courier New"/>
+          <w:b/>
+          <w:sz w:val="24"/>
+          <w:szCs w:val="24"/>
+        </w:rPr>
+        <w:t>.csv</w:t>
       </w:r>
     </w:p>
     <w:p>
@@ -666,23 +774,77 @@
           <w:sz w:val="24"/>
           <w:szCs w:val="24"/>
         </w:rPr>
-        <w:t xml:space="preserve">  to the directory in your system where the Menu.csv and </w:t>
-      </w:r>
-      <w:r>
-        <w:rPr>
-          <w:rFonts w:ascii="Arial" w:hAnsi="Arial" w:cs="Arial"/>
-          <w:sz w:val="24"/>
-          <w:szCs w:val="24"/>
-        </w:rPr>
-        <w:t>VIBRAINT</w:t>
-      </w:r>
-      <w:r>
-        <w:rPr>
-          <w:rFonts w:ascii="Arial" w:hAnsi="Arial" w:cs="Arial"/>
-          <w:sz w:val="24"/>
-          <w:szCs w:val="24"/>
-        </w:rPr>
-        <w:t>_Testsequnce.csv file</w:t>
+        <w:t xml:space="preserve">  to the directory in your system where the </w:t>
+      </w:r>
+      <w:r>
+        <w:rPr>
+          <w:rFonts w:ascii="Courier New" w:hAnsi="Courier New" w:cs="Courier New"/>
+          <w:b/>
+          <w:sz w:val="24"/>
+          <w:szCs w:val="24"/>
+        </w:rPr>
+        <w:t>Menu.csv</w:t>
+      </w:r>
+      <w:r>
+        <w:rPr>
+          <w:rFonts w:ascii="Arial" w:hAnsi="Arial" w:cs="Arial"/>
+          <w:sz w:val="24"/>
+          <w:szCs w:val="24"/>
+        </w:rPr>
+        <w:t xml:space="preserve"> and </w:t>
+      </w:r>
+      <w:r>
+        <w:rPr>
+          <w:rFonts w:ascii="Courier New" w:hAnsi="Courier New" w:cs="Courier New"/>
+          <w:b/>
+          <w:sz w:val="24"/>
+          <w:szCs w:val="24"/>
+        </w:rPr>
+        <w:t>Vibraint</w:t>
+      </w:r>
+      <w:r>
+        <w:rPr>
+          <w:rFonts w:ascii="Courier New" w:hAnsi="Courier New" w:cs="Courier New"/>
+          <w:b/>
+          <w:sz w:val="24"/>
+          <w:szCs w:val="24"/>
+        </w:rPr>
+        <w:t>_TestS</w:t>
+      </w:r>
+      <w:r>
+        <w:rPr>
+          <w:rFonts w:ascii="Courier New" w:hAnsi="Courier New" w:cs="Courier New"/>
+          <w:b/>
+          <w:sz w:val="24"/>
+          <w:szCs w:val="24"/>
+        </w:rPr>
+        <w:t>equ</w:t>
+      </w:r>
+      <w:r>
+        <w:rPr>
+          <w:rFonts w:ascii="Courier New" w:hAnsi="Courier New" w:cs="Courier New"/>
+          <w:b/>
+          <w:sz w:val="24"/>
+          <w:szCs w:val="24"/>
+        </w:rPr>
+        <w:t>e</w:t>
+      </w:r>
+      <w:r>
+        <w:rPr>
+          <w:rFonts w:ascii="Courier New" w:hAnsi="Courier New" w:cs="Courier New"/>
+          <w:b/>
+          <w:sz w:val="24"/>
+          <w:szCs w:val="24"/>
+        </w:rPr>
+        <w:t>nce.csv</w:t>
+      </w:r>
+      <w:r>
+        <w:rPr>
+          <w:rFonts w:ascii="Arial" w:hAnsi="Arial" w:cs="Arial"/>
+          <w:sz w:val="24"/>
+          <w:szCs w:val="24"/>
+        </w:rPr>
+        <w:t xml:space="preserve"> file</w:t>
       </w:r>
       <w:r>
         <w:rPr>
@@ -1224,6 +1386,7 @@
         <w:pStyle w:val="Title"/>
       </w:pPr>
       <w:r>
+        <w:lastRenderedPageBreak/>
         <w:t>Description of the various components</w:t>
       </w:r>
     </w:p>
@@ -1243,7 +1406,6 @@
           <w:sz w:val="24"/>
           <w:szCs w:val="24"/>
         </w:rPr>
-        <w:lastRenderedPageBreak/>
         <w:t>Predictor:</w:t>
       </w:r>
       <w:r>
@@ -1473,7 +1635,39 @@
           <w:sz w:val="24"/>
           <w:szCs w:val="24"/>
         </w:rPr>
-        <w:t xml:space="preserve">output sequence for a given test sequence, either generated by program or read from the test_file csv file. </w:t>
+        <w:t>output sequence for a gi</w:t>
+      </w:r>
+      <w:r>
+        <w:rPr>
+          <w:rFonts w:ascii="Arial" w:hAnsi="Arial" w:cs="Arial"/>
+          <w:sz w:val="24"/>
+          <w:szCs w:val="24"/>
+        </w:rPr>
+        <w:t xml:space="preserve">ven test sequence </w:t>
+      </w:r>
+      <w:r>
+        <w:rPr>
+          <w:rFonts w:ascii="Arial" w:hAnsi="Arial" w:cs="Arial"/>
+          <w:sz w:val="24"/>
+          <w:szCs w:val="24"/>
+        </w:rPr>
+        <w:t xml:space="preserve">read from the </w:t>
+      </w:r>
+      <w:r>
+        <w:rPr>
+          <w:rFonts w:ascii="Arial" w:hAnsi="Arial" w:cs="Arial"/>
+          <w:sz w:val="24"/>
+          <w:szCs w:val="24"/>
+        </w:rPr>
+        <w:t>Test Sequences</w:t>
+      </w:r>
+      <w:r>
+        <w:rPr>
+          <w:rFonts w:ascii="Arial" w:hAnsi="Arial" w:cs="Arial"/>
+          <w:sz w:val="24"/>
+          <w:szCs w:val="24"/>
+        </w:rPr>
+        <w:t xml:space="preserve"> file. </w:t>
       </w:r>
     </w:p>
     <w:p>
@@ -1529,6 +1723,14 @@
           <w:sz w:val="24"/>
           <w:szCs w:val="24"/>
         </w:rPr>
+        <w:t xml:space="preserve"> It utilizes the test sequences in the Test sequences file. </w:t>
+      </w:r>
+      <w:r>
+        <w:rPr>
+          <w:rFonts w:ascii="Arial" w:hAnsi="Arial" w:cs="Arial"/>
+          <w:sz w:val="24"/>
+          <w:szCs w:val="24"/>
+        </w:rPr>
         <w:t xml:space="preserve"> </w:t>
       </w:r>
     </w:p>
@@ -1638,8 +1840,6 @@
           <w:szCs w:val="24"/>
         </w:rPr>
       </w:pPr>
-      <w:bookmarkStart w:id="4" w:name="_GoBack"/>
-      <w:bookmarkEnd w:id="4"/>
     </w:p>
     <w:p>
       <w:pPr>
@@ -1930,7 +2130,23 @@
           <w:sz w:val="24"/>
           <w:szCs w:val="24"/>
         </w:rPr>
-        <w:t>enerated sequences are written in corresponding input_seq csv files</w:t>
+        <w:t xml:space="preserve">enerated sequences are written in </w:t>
+      </w:r>
+      <w:r>
+        <w:rPr>
+          <w:rFonts w:ascii="Arial" w:hAnsi="Arial" w:cs="Arial"/>
+          <w:sz w:val="24"/>
+          <w:szCs w:val="24"/>
+        </w:rPr>
+        <w:t>the Training Sequences and Test Sequences</w:t>
+      </w:r>
+      <w:r>
+        <w:rPr>
+          <w:rFonts w:ascii="Arial" w:hAnsi="Arial" w:cs="Arial"/>
+          <w:sz w:val="24"/>
+          <w:szCs w:val="24"/>
+        </w:rPr>
+        <w:t xml:space="preserve"> files</w:t>
       </w:r>
     </w:p>
     <w:p>
@@ -2393,6 +2609,8 @@
           <w:szCs w:val="24"/>
         </w:rPr>
       </w:pPr>
+      <w:bookmarkStart w:id="4" w:name="OLE_LINK21"/>
+      <w:bookmarkStart w:id="5" w:name="OLE_LINK22"/>
       <w:r>
         <w:rPr>
           <w:rFonts w:ascii="Arial" w:hAnsi="Arial" w:cs="Arial"/>
@@ -2584,7 +2802,17 @@
           <w:sz w:val="24"/>
           <w:szCs w:val="24"/>
         </w:rPr>
-        <w:t>number of menu items being added. This requires retraining the model.</w:t>
+        <w:t>number of menu items being added. This requires retraining the model</w:t>
+      </w:r>
+      <w:bookmarkEnd w:id="4"/>
+      <w:bookmarkEnd w:id="5"/>
+      <w:r>
+        <w:rPr>
+          <w:rFonts w:ascii="Arial" w:hAnsi="Arial" w:cs="Arial"/>
+          <w:sz w:val="24"/>
+          <w:szCs w:val="24"/>
+        </w:rPr>
+        <w:t>.</w:t>
       </w:r>
     </w:p>
     <w:p>
@@ -2602,10 +2830,171 @@
       <w:pPr>
         <w:rPr>
           <w:rFonts w:ascii="Arial" w:hAnsi="Arial" w:cs="Arial"/>
-          <w:sz w:val="24"/>
-          <w:szCs w:val="24"/>
-        </w:rPr>
-      </w:pPr>
+          <w:b/>
+          <w:bCs/>
+          <w:sz w:val="24"/>
+          <w:szCs w:val="24"/>
+        </w:rPr>
+      </w:pPr>
+      <w:bookmarkStart w:id="6" w:name="OLE_LINK23"/>
+      <w:bookmarkStart w:id="7" w:name="OLE_LINK24"/>
+      <w:r>
+        <w:rPr>
+          <w:rFonts w:ascii="Arial" w:hAnsi="Arial" w:cs="Arial"/>
+          <w:b/>
+          <w:bCs/>
+          <w:sz w:val="24"/>
+          <w:szCs w:val="24"/>
+        </w:rPr>
+        <w:t>Training Sequences</w:t>
+      </w:r>
+      <w:r>
+        <w:rPr>
+          <w:rFonts w:ascii="Arial" w:hAnsi="Arial" w:cs="Arial"/>
+          <w:b/>
+          <w:bCs/>
+          <w:sz w:val="24"/>
+          <w:szCs w:val="24"/>
+        </w:rPr>
+        <w:t>:</w:t>
+      </w:r>
+    </w:p>
+    <w:p>
+      <w:pPr>
+        <w:pStyle w:val="ListParagraph"/>
+        <w:numPr>
+          <w:ilvl w:val="0"/>
+          <w:numId w:val="8"/>
+        </w:numPr>
+        <w:jc w:val="both"/>
+        <w:rPr>
+          <w:rFonts w:ascii="Arial" w:hAnsi="Arial" w:cs="Arial"/>
+          <w:sz w:val="24"/>
+          <w:szCs w:val="24"/>
+        </w:rPr>
+      </w:pPr>
+      <w:r>
+        <w:rPr>
+          <w:rFonts w:ascii="Arial" w:hAnsi="Arial" w:cs="Arial"/>
+          <w:sz w:val="24"/>
+          <w:szCs w:val="24"/>
+        </w:rPr>
+        <w:t>This is a csv file currenty generated by the Data Generator. In the future, it could contain actual patient event sequences.</w:t>
+      </w:r>
+    </w:p>
+    <w:p>
+      <w:pPr>
+        <w:pStyle w:val="ListParagraph"/>
+        <w:numPr>
+          <w:ilvl w:val="0"/>
+          <w:numId w:val="8"/>
+        </w:numPr>
+        <w:jc w:val="both"/>
+        <w:rPr>
+          <w:rFonts w:ascii="Arial" w:hAnsi="Arial" w:cs="Arial"/>
+          <w:sz w:val="24"/>
+          <w:szCs w:val="24"/>
+        </w:rPr>
+      </w:pPr>
+      <w:r>
+        <w:rPr>
+          <w:rFonts w:ascii="Arial" w:hAnsi="Arial" w:cs="Arial"/>
+          <w:sz w:val="24"/>
+          <w:szCs w:val="24"/>
+        </w:rPr>
+        <w:t>Each sequence contains 24 events, one per hour.</w:t>
+      </w:r>
+    </w:p>
+    <w:bookmarkEnd w:id="6"/>
+    <w:bookmarkEnd w:id="7"/>
+    <w:p>
+      <w:pPr>
+        <w:rPr>
+          <w:rFonts w:ascii="Arial" w:hAnsi="Arial" w:cs="Arial"/>
+          <w:b/>
+          <w:bCs/>
+          <w:sz w:val="24"/>
+          <w:szCs w:val="24"/>
+        </w:rPr>
+      </w:pPr>
+      <w:r>
+        <w:rPr>
+          <w:rFonts w:ascii="Arial" w:hAnsi="Arial" w:cs="Arial"/>
+          <w:b/>
+          <w:bCs/>
+          <w:sz w:val="24"/>
+          <w:szCs w:val="24"/>
+        </w:rPr>
+        <w:t>Test</w:t>
+      </w:r>
+      <w:bookmarkStart w:id="8" w:name="_GoBack"/>
+      <w:bookmarkEnd w:id="8"/>
+      <w:r>
+        <w:rPr>
+          <w:rFonts w:ascii="Arial" w:hAnsi="Arial" w:cs="Arial"/>
+          <w:b/>
+          <w:bCs/>
+          <w:sz w:val="24"/>
+          <w:szCs w:val="24"/>
+        </w:rPr>
+        <w:t xml:space="preserve"> Sequences</w:t>
+      </w:r>
+      <w:r>
+        <w:rPr>
+          <w:rFonts w:ascii="Arial" w:hAnsi="Arial" w:cs="Arial"/>
+          <w:b/>
+          <w:bCs/>
+          <w:sz w:val="24"/>
+          <w:szCs w:val="24"/>
+        </w:rPr>
+        <w:t>:</w:t>
+      </w:r>
+    </w:p>
+    <w:p>
+      <w:pPr>
+        <w:pStyle w:val="ListParagraph"/>
+        <w:numPr>
+          <w:ilvl w:val="0"/>
+          <w:numId w:val="8"/>
+        </w:numPr>
+        <w:jc w:val="both"/>
+        <w:rPr>
+          <w:rFonts w:ascii="Arial" w:hAnsi="Arial" w:cs="Arial"/>
+          <w:sz w:val="24"/>
+          <w:szCs w:val="24"/>
+        </w:rPr>
+      </w:pPr>
+      <w:r>
+        <w:rPr>
+          <w:rFonts w:ascii="Arial" w:hAnsi="Arial" w:cs="Arial"/>
+          <w:sz w:val="24"/>
+          <w:szCs w:val="24"/>
+        </w:rPr>
+        <w:t>This is a csv file currenty generated by the Data Generator. In the future, it could contain actual patient event sequences.</w:t>
+      </w:r>
+    </w:p>
+    <w:p>
+      <w:pPr>
+        <w:pStyle w:val="ListParagraph"/>
+        <w:numPr>
+          <w:ilvl w:val="0"/>
+          <w:numId w:val="8"/>
+        </w:numPr>
+        <w:jc w:val="both"/>
+        <w:rPr>
+          <w:rFonts w:ascii="Arial" w:hAnsi="Arial" w:cs="Arial"/>
+          <w:sz w:val="24"/>
+          <w:szCs w:val="24"/>
+        </w:rPr>
+      </w:pPr>
+      <w:r>
+        <w:rPr>
+          <w:rFonts w:ascii="Arial" w:hAnsi="Arial" w:cs="Arial"/>
+          <w:sz w:val="24"/>
+          <w:szCs w:val="24"/>
+        </w:rPr>
+        <w:t>Each sequence contains 24 events, one per hour.</w:t>
+      </w:r>
     </w:p>
     <w:p>
       <w:pPr>
@@ -3699,6 +4088,7 @@
   <w:style w:type="paragraph" w:default="1" w:styleId="Normal">
     <w:name w:val="Normal"/>
     <w:qFormat/>
+    <w:rsid w:val="00E3482A"/>
   </w:style>
   <w:style w:type="paragraph" w:styleId="Heading1">
     <w:name w:val="heading 1"/>
@@ -3995,6 +4385,7 @@
   <w:style w:type="paragraph" w:default="1" w:styleId="Normal">
     <w:name w:val="Normal"/>
     <w:qFormat/>
+    <w:rsid w:val="00E3482A"/>
   </w:style>
   <w:style w:type="paragraph" w:styleId="Heading1">
     <w:name w:val="heading 1"/>
@@ -4412,7 +4803,7 @@
   <a:extraClrSchemeLst/>
   <a:extLst>
     <a:ext uri="{05A4C25C-085E-4340-85A3-A5531E510DB2}">
-      <thm15:themeFamily xmlns:thm15="http://schemas.microsoft.com/office/thememl/2012/main" xmlns="" name="Office Theme" id="{62F939B6-93AF-4DB8-9C6B-D6C7DFDC589F}" vid="{4A3C46E8-61CC-4603-A589-7422A47A8E4A}"/>
+      <thm15:themeFamily xmlns="" xmlns:thm15="http://schemas.microsoft.com/office/thememl/2012/main" name="Office Theme" id="{62F939B6-93AF-4DB8-9C6B-D6C7DFDC589F}" vid="{4A3C46E8-61CC-4603-A589-7422A47A8E4A}"/>
     </a:ext>
   </a:extLst>
 </a:theme>

</xml_diff>